<commit_message>
Plan v4 (for schematic v2)
</commit_message>
<xml_diff>
--- a/ElektroClub2022-plan.docx
+++ b/ElektroClub2022-plan.docx
@@ -42,6 +42,56 @@
         <w:rPr>
           <w:lang w:val="nl-NL"/>
         </w:rPr>
+        <w:t>2</w:t>
+      </w:r>
+      <w:r>
+        <w:rPr>
+          <w:lang w:val="nl-NL"/>
+        </w:rPr>
+        <w:t>0</w:t>
+      </w:r>
+      <w:r>
+        <w:tab/>
+      </w:r>
+      <w:r>
+        <w:rPr>
+          <w:lang w:val="nl-NL"/>
+        </w:rPr>
+        <w:t>v</w:t>
+      </w:r>
+      <w:r>
+        <w:rPr>
+          <w:lang w:val="nl-NL"/>
+        </w:rPr>
+        <w:t>4</w:t>
+      </w:r>
+      <w:r>
+        <w:rPr>
+          <w:lang w:val="nl-NL"/>
+        </w:rPr>
+        <w:tab/>
+      </w:r>
+      <w:r>
+        <w:rPr>
+          <w:lang w:val="nl-NL"/>
+        </w:rPr>
+        <w:t>Extra bestellingen na versie 1 van schema</w:t>
+      </w:r>
+    </w:p>
+    <w:p>
+      <w:pPr>
+        <w:pStyle w:val="Revisionhistory"/>
+        <w:rPr>
+          <w:lang w:val="nl-NL"/>
+        </w:rPr>
+      </w:pPr>
+      <w:r>
+        <w:t xml:space="preserve">2022 jan </w:t>
+      </w:r>
+      <w:r>
+        <w:rPr>
+          <w:lang w:val="nl-NL"/>
+        </w:rPr>
         <w:t>13</w:t>
       </w:r>
       <w:r>
@@ -51,6 +101,18 @@
         <w:rPr>
           <w:lang w:val="nl-NL"/>
         </w:rPr>
+        <w:t>v3</w:t>
+      </w:r>
+      <w:r>
+        <w:rPr>
+          <w:lang w:val="nl-NL"/>
+        </w:rPr>
+        <w:tab/>
+      </w:r>
+      <w:r>
+        <w:rPr>
+          <w:lang w:val="nl-NL"/>
+        </w:rPr>
         <w:t>Bijgewerkt na avond i</w:t>
       </w:r>
       <w:r>
@@ -69,6 +131,20 @@
       </w:r>
       <w:r>
         <w:tab/>
+      </w:r>
+      <w:r>
+        <w:rPr>
+          <w:lang w:val="en-US"/>
+        </w:rPr>
+        <w:t>v2</w:t>
+      </w:r>
+      <w:r>
+        <w:rPr>
+          <w:lang w:val="en-US"/>
+        </w:rPr>
+        <w:tab/>
+      </w:r>
+      <w:r>
         <w:t>Commentaar Klaas</w:t>
       </w:r>
     </w:p>
@@ -90,6 +166,20 @@
       </w:r>
       <w:r>
         <w:tab/>
+      </w:r>
+      <w:r>
+        <w:rPr>
+          <w:lang w:val="nl-NL"/>
+        </w:rPr>
+        <w:t>v1</w:t>
+      </w:r>
+      <w:r>
+        <w:rPr>
+          <w:lang w:val="nl-NL"/>
+        </w:rPr>
+        <w:tab/>
+      </w:r>
+      <w:r>
         <w:t>Verzoek Paul door Maarten</w:t>
       </w:r>
     </w:p>
@@ -996,28 +1086,6 @@
         <w:pStyle w:val="ListParagraph"/>
         <w:numPr>
           <w:ilvl w:val="0"/>
-          <w:numId w:val="2"/>
-        </w:numPr>
-      </w:pPr>
-      <w:r>
-        <w:rPr>
-          <w:b/>
-          <w:bCs/>
-        </w:rPr>
-        <w:t>Klaas</w:t>
-      </w:r>
-      <w:r>
-        <w:t>: prototype maken</w:t>
-      </w:r>
-      <w:r>
-        <w:t xml:space="preserve"> op breadboard</w:t>
-      </w:r>
-    </w:p>
-    <w:p>
-      <w:pPr>
-        <w:pStyle w:val="ListParagraph"/>
-        <w:numPr>
-          <w:ilvl w:val="0"/>
           <w:numId w:val="3"/>
         </w:numPr>
       </w:pPr>
@@ -1073,6 +1141,84 @@
         </w:numPr>
       </w:pPr>
       <w:r>
+        <w:t>Besteld door Maarten (na review Klaas)</w:t>
+      </w:r>
+    </w:p>
+    <w:p>
+      <w:pPr>
+        <w:pStyle w:val="ListParagraph"/>
+        <w:rPr>
+          <w:lang w:val="en-US"/>
+        </w:rPr>
+      </w:pPr>
+      <w:r>
+        <w:rPr>
+          <w:lang w:val="en-US"/>
+        </w:rPr>
+        <w:t>1uF ceramisch 100</w:t>
+      </w:r>
+      <w:r>
+        <w:rPr>
+          <w:lang w:val="en-US"/>
+        </w:rPr>
+        <w:t xml:space="preserve"> </w:t>
+      </w:r>
+      <w:r>
+        <w:rPr>
+          <w:lang w:val="en-US"/>
+        </w:rPr>
+        <w:t>samen met</w:t>
+      </w:r>
+    </w:p>
+    <w:p>
+      <w:pPr>
+        <w:pStyle w:val="ListParagraph"/>
+      </w:pPr>
+      <w:r>
+        <w:t xml:space="preserve">10nF ceramisch 100 voor €3.02 </w:t>
+      </w:r>
+      <w:hyperlink r:id="rId15" w:history="1">
+        <w:r>
+          <w:rPr>
+            <w:rStyle w:val="Hyperlink"/>
+          </w:rPr>
+          <w:t>https://www.aliexpress.com/item/1005001715033995.htm</w:t>
+        </w:r>
+      </w:hyperlink>
+      <w:r>
+        <w:t xml:space="preserve"> </w:t>
+      </w:r>
+    </w:p>
+    <w:p>
+      <w:pPr>
+        <w:pStyle w:val="ListParagraph"/>
+        <w:numPr>
+          <w:ilvl w:val="0"/>
+          <w:numId w:val="4"/>
+        </w:numPr>
+      </w:pPr>
+      <w:r>
+        <w:t xml:space="preserve">Klaas: </w:t>
+      </w:r>
+      <w:r>
+        <w:t xml:space="preserve">doorgerekend in plaats van </w:t>
+      </w:r>
+      <w:r>
+        <w:t>p</w:t>
+      </w:r>
+      <w:r>
+        <w:t>rototype op breadboard</w:t>
+      </w:r>
+    </w:p>
+    <w:p>
+      <w:pPr>
+        <w:pStyle w:val="ListParagraph"/>
+        <w:numPr>
+          <w:ilvl w:val="0"/>
+          <w:numId w:val="4"/>
+        </w:numPr>
+      </w:pPr>
+      <w:r>
         <w:t>Besteld door Maarten</w:t>
       </w:r>
     </w:p>
@@ -1081,10 +1227,7 @@
         <w:pStyle w:val="ListParagraph"/>
       </w:pPr>
       <w:r>
-        <w:t>1N4148</w:t>
-      </w:r>
-      <w:r>
-        <w:t xml:space="preserve"> geen </w:t>
+        <w:t xml:space="preserve">1N4148 geen </w:t>
       </w:r>
       <w:r>
         <w:t>100</w:t>
@@ -1095,7 +1238,7 @@
       <w:r>
         <w:t xml:space="preserve"> </w:t>
       </w:r>
-      <w:hyperlink r:id="rId15" w:history="1">
+      <w:hyperlink r:id="rId16" w:history="1">
         <w:r>
           <w:rPr>
             <w:rStyle w:val="Hyperlink"/>
@@ -1115,18 +1258,12 @@
         <w:t>CD4060</w:t>
       </w:r>
       <w:r>
-        <w:t xml:space="preserve"> geen</w:t>
-      </w:r>
-      <w:r>
-        <w:t xml:space="preserve"> 20</w:t>
-      </w:r>
-      <w:r>
-        <w:t xml:space="preserve"> maar 30 voor €2.52</w:t>
+        <w:t xml:space="preserve"> geen 20 maar 30 voor €2.52</w:t>
       </w:r>
       <w:r>
         <w:t xml:space="preserve"> </w:t>
       </w:r>
-      <w:hyperlink r:id="rId16" w:history="1">
+      <w:hyperlink r:id="rId17" w:history="1">
         <w:r>
           <w:rPr>
             <w:rStyle w:val="Hyperlink"/>
@@ -1161,7 +1298,7 @@
       <w:r>
         <w:t xml:space="preserve"> </w:t>
       </w:r>
-      <w:hyperlink r:id="rId17" w:history="1">
+      <w:hyperlink r:id="rId18" w:history="1">
         <w:r>
           <w:rPr>
             <w:rStyle w:val="Hyperlink"/>
@@ -1178,36 +1315,30 @@
         <w:pStyle w:val="ListParagraph"/>
       </w:pPr>
       <w:r>
-        <w:t>Pot</w:t>
+        <w:t>Pot 200k</w:t>
+      </w:r>
+      <w:r>
+        <w:rPr>
+          <w:rFonts w:cstheme="minorHAnsi"/>
+        </w:rPr>
+        <w:t>Ω</w:t>
       </w:r>
       <w:r>
         <w:t xml:space="preserve"> </w:t>
       </w:r>
       <w:r>
-        <w:t>200k</w:t>
-      </w:r>
-      <w:r>
-        <w:rPr>
-          <w:rFonts w:cstheme="minorHAnsi"/>
-        </w:rPr>
-        <w:t>Ω</w:t>
+        <w:t>TH</w:t>
+      </w:r>
+      <w:r>
+        <w:t xml:space="preserve"> geen 20 maar 25</w:t>
+      </w:r>
+      <w:r>
+        <w:t xml:space="preserve"> voor €5.48</w:t>
       </w:r>
       <w:r>
         <w:t xml:space="preserve"> </w:t>
       </w:r>
-      <w:r>
-        <w:t>TH</w:t>
-      </w:r>
-      <w:r>
-        <w:t xml:space="preserve"> geen 20 maar 25</w:t>
-      </w:r>
-      <w:r>
-        <w:t xml:space="preserve"> voor €5.48</w:t>
-      </w:r>
-      <w:r>
-        <w:t xml:space="preserve"> </w:t>
-      </w:r>
-      <w:hyperlink r:id="rId18" w:history="1">
+      <w:hyperlink r:id="rId19" w:history="1">
         <w:r>
           <w:rPr>
             <w:rStyle w:val="Hyperlink"/>
@@ -1236,16 +1367,7 @@
         <w:pStyle w:val="ListParagraph"/>
       </w:pPr>
       <w:r>
-        <w:t>diodes</w:t>
-      </w:r>
-      <w:r>
-        <w:t>:</w:t>
-      </w:r>
-      <w:r>
-        <w:t xml:space="preserve"> </w:t>
-      </w:r>
-      <w:r>
-        <w:t>bestellen 100×1N4148</w:t>
+        <w:t>diodes: bestellen 100×1N4148</w:t>
       </w:r>
     </w:p>
     <w:p>
@@ -1267,22 +1389,13 @@
         <w:br/>
       </w:r>
       <w:r>
-        <w:t>20×1M</w:t>
-      </w:r>
-      <w:r>
-        <w:t>Ω</w:t>
-      </w:r>
-      <w:r>
-        <w:t xml:space="preserve"> (R1)</w:t>
+        <w:t>20×1MΩ (R1)</w:t>
       </w:r>
       <w:r>
         <w:t>, 20×15k</w:t>
       </w:r>
       <w:r>
-        <w:t>Ω</w:t>
-      </w:r>
-      <w:r>
-        <w:t xml:space="preserve"> </w:t>
+        <w:t xml:space="preserve">Ω </w:t>
       </w:r>
       <w:r>
         <w:t>(R2),</w:t>
@@ -1468,13 +1581,7 @@
         <w:t>20 werkstukken</w:t>
       </w:r>
       <w:r>
-        <w:t xml:space="preserve">: nu 5 elektro, 5 lego en 1 voor Klaas/Maarten/Paul en wellicht een paar voor kerst 2022. </w:t>
-      </w:r>
-      <w:r>
-        <w:t>Schatting:</w:t>
-      </w:r>
-      <w:r>
-        <w:t xml:space="preserve"> </w:t>
+        <w:t xml:space="preserve">: nu 5 elektro, 5 lego en 1 voor Klaas/Maarten/Paul en wellicht een paar voor kerst 2022. Schatting: </w:t>
       </w:r>
       <w:r>
         <w:t xml:space="preserve">5 stuks is $2 + $4 shipping, 10 is $5 + $5 shipping, </w:t>
@@ -1495,6 +1602,7 @@
         </w:numPr>
       </w:pPr>
       <w:r>
+        <w:lastRenderedPageBreak/>
         <w:t>Akkoord van Paul</w:t>
       </w:r>
     </w:p>
@@ -1509,7 +1617,7 @@
       <w:r>
         <w:t xml:space="preserve">We gebruiken losse weerstanden (geen array </w:t>
       </w:r>
-      <w:hyperlink r:id="rId19" w:history="1">
+      <w:hyperlink r:id="rId20" w:history="1">
         <w:r>
           <w:rPr>
             <w:rStyle w:val="Hyperlink"/>
@@ -1530,7 +1638,6 @@
         </w:numPr>
       </w:pPr>
       <w:r>
-        <w:lastRenderedPageBreak/>
         <w:t>We schakelen de LEDs parallel en gebruiken transistor als stroomversterker.</w:t>
       </w:r>
     </w:p>
@@ -1549,7 +1656,7 @@
         <w:br/>
         <w:t>Besteld door Maarten 20 stuks voor € 1.75 (</w:t>
       </w:r>
-      <w:hyperlink r:id="rId20" w:history="1">
+      <w:hyperlink r:id="rId21" w:history="1">
         <w:r>
           <w:rPr>
             <w:rStyle w:val="Hyperlink"/>
@@ -1581,7 +1688,7 @@
       <w:r>
         <w:t xml:space="preserve"> (</w:t>
       </w:r>
-      <w:hyperlink r:id="rId21" w:history="1">
+      <w:hyperlink r:id="rId22" w:history="1">
         <w:r>
           <w:rPr>
             <w:rStyle w:val="Hyperlink"/>

</xml_diff>